<commit_message>
alteracao casos de uso
foi adicionado a referencia as telas
</commit_message>
<xml_diff>
--- a/Requisitos/documentos de casos de uso/CSU01 - Autenticar Usuario.docx
+++ b/Requisitos/documentos de casos de uso/CSU01 - Autenticar Usuario.docx
@@ -768,16 +768,16 @@
                 <w:szCs w:val="28"/>
                 <w:rtl w:val="0"/>
               </w:rPr>
-              <w:t xml:space="preserve">Ator seleciona a opção de autenticação na tela principal do </w:t>
-            </w:r>
-            <w:r>
-              <w:rPr>
-                <w:rFonts w:ascii="Times New Roman" w:cs="Times New Roman" w:eastAsia="Times New Roman" w:hAnsi="Times New Roman"/>
-                <w:sz w:val="28"/>
-                <w:szCs w:val="28"/>
-                <w:rtl w:val="0"/>
-              </w:rPr>
-              <w:t xml:space="preserve">sistema(</w:t>
+              <w:t xml:space="preserve">Ator seleciona qualquer opção na tela inicial </w:t>
+            </w:r>
+            <w:r>
+              <w:rPr>
+                <w:rFonts w:ascii="Times New Roman" w:cs="Times New Roman" w:eastAsia="Times New Roman" w:hAnsi="Times New Roman"/>
+                <w:sz w:val="28"/>
+                <w:szCs w:val="28"/>
+                <w:rtl w:val="0"/>
+              </w:rPr>
+              <w:t xml:space="preserve">(</w:t>
             </w:r>
             <w:r>
               <w:rPr>
@@ -787,7 +787,44 @@
                 <w:szCs w:val="28"/>
                 <w:rtl w:val="0"/>
               </w:rPr>
-              <w:t xml:space="preserve">Tela_001</w:t>
+              <w:t xml:space="preserve">Tela_1</w:t>
+            </w:r>
+            <w:r>
+              <w:rPr>
+                <w:rFonts w:ascii="Times New Roman" w:cs="Times New Roman" w:eastAsia="Times New Roman" w:hAnsi="Times New Roman"/>
+                <w:sz w:val="28"/>
+                <w:szCs w:val="28"/>
+                <w:rtl w:val="0"/>
+              </w:rPr>
+              <w:t xml:space="preserve">)</w:t>
+            </w:r>
+            <w:r>
+              <w:rPr>
+                <w:rFonts w:ascii="Times New Roman" w:cs="Times New Roman" w:eastAsia="Times New Roman" w:hAnsi="Times New Roman"/>
+                <w:sz w:val="28"/>
+                <w:szCs w:val="28"/>
+                <w:rtl w:val="0"/>
+              </w:rPr>
+              <w:t xml:space="preserve">, caso não esteja logado é redirecionado para tela login </w:t>
+            </w:r>
+            <w:r>
+              <w:rPr>
+                <w:rFonts w:ascii="Times New Roman" w:cs="Times New Roman" w:eastAsia="Times New Roman" w:hAnsi="Times New Roman"/>
+                <w:sz w:val="28"/>
+                <w:szCs w:val="28"/>
+                <w:rtl w:val="0"/>
+              </w:rPr>
+              <w:t xml:space="preserve">(</w:t>
+            </w:r>
+            <w:r>
+              <w:rPr>
+                <w:rFonts w:ascii="Times New Roman" w:cs="Times New Roman" w:eastAsia="Times New Roman" w:hAnsi="Times New Roman"/>
+                <w:color w:val="ff0000"/>
+                <w:sz w:val="28"/>
+                <w:szCs w:val="28"/>
+                <w:rtl w:val="0"/>
+              </w:rPr>
+              <w:t xml:space="preserve">Tela_0</w:t>
             </w:r>
             <w:r>
               <w:rPr>
@@ -821,25 +858,17 @@
                 <w:rFonts w:ascii="Times New Roman" w:cs="Times New Roman" w:eastAsia="Times New Roman" w:hAnsi="Times New Roman"/>
                 <w:sz w:val="28"/>
                 <w:szCs w:val="28"/>
-              </w:rPr>
-            </w:pPr>
-            <w:r>
-              <w:rPr>
-                <w:rFonts w:ascii="Times New Roman" w:cs="Times New Roman" w:eastAsia="Times New Roman" w:hAnsi="Times New Roman"/>
-                <w:sz w:val="28"/>
-                <w:szCs w:val="28"/>
-                <w:rtl w:val="0"/>
-              </w:rPr>
-              <w:t xml:space="preserve">Sistema exibe tela para autenticação </w:t>
-            </w:r>
-            <w:r>
-              <w:rPr>
-                <w:rFonts w:ascii="Times New Roman" w:cs="Times New Roman" w:eastAsia="Times New Roman" w:hAnsi="Times New Roman"/>
-                <w:sz w:val="28"/>
-                <w:szCs w:val="28"/>
-                <w:rtl w:val="0"/>
-              </w:rPr>
-              <w:t xml:space="preserve">(</w:t>
+                <w:u w:val="none"/>
+              </w:rPr>
+            </w:pPr>
+            <w:r>
+              <w:rPr>
+                <w:rFonts w:ascii="Times New Roman" w:cs="Times New Roman" w:eastAsia="Times New Roman" w:hAnsi="Times New Roman"/>
+                <w:sz w:val="28"/>
+                <w:szCs w:val="28"/>
+                <w:rtl w:val="0"/>
+              </w:rPr>
+              <w:t xml:space="preserve">Ator informa e-mail e senha e pressiona botão "Entrar" (</w:t>
             </w:r>
             <w:r>
               <w:rPr>
@@ -849,7 +878,7 @@
                 <w:szCs w:val="28"/>
                 <w:rtl w:val="0"/>
               </w:rPr>
-              <w:t xml:space="preserve">Tela_017</w:t>
+              <w:t xml:space="preserve">Tela_0</w:t>
             </w:r>
             <w:r>
               <w:rPr>
@@ -859,37 +888,6 @@
                 <w:rtl w:val="0"/>
               </w:rPr>
               <w:t xml:space="preserve">).</w:t>
-            </w:r>
-            <w:r>
-              <w:rPr>
-                <w:rtl w:val="0"/>
-              </w:rPr>
-            </w:r>
-          </w:p>
-          <w:p>
-            <w:pPr>
-              <w:pageBreakBefore w:val="0"/>
-              <w:numPr>
-                <w:ilvl w:val="0"/>
-                <w:numId w:val="1"/>
-              </w:numPr>
-              <w:spacing w:after="0" w:afterAutospacing="0" w:before="0" w:beforeAutospacing="0" w:lineRule="auto"/>
-              <w:ind w:left="720" w:hanging="360"/>
-              <w:rPr>
-                <w:rFonts w:ascii="Times New Roman" w:cs="Times New Roman" w:eastAsia="Times New Roman" w:hAnsi="Times New Roman"/>
-                <w:sz w:val="28"/>
-                <w:szCs w:val="28"/>
-                <w:u w:val="none"/>
-              </w:rPr>
-            </w:pPr>
-            <w:r>
-              <w:rPr>
-                <w:rFonts w:ascii="Times New Roman" w:cs="Times New Roman" w:eastAsia="Times New Roman" w:hAnsi="Times New Roman"/>
-                <w:sz w:val="28"/>
-                <w:szCs w:val="28"/>
-                <w:rtl w:val="0"/>
-              </w:rPr>
-              <w:t xml:space="preserve">Ator informa e-mail e senha e pressiona botão "Entrar".</w:t>
             </w:r>
           </w:p>
           <w:p>
@@ -934,7 +932,7 @@
                 <w:szCs w:val="28"/>
                 <w:rtl w:val="0"/>
               </w:rPr>
-              <w:t xml:space="preserve">Tela_001</w:t>
+              <w:t xml:space="preserve">Tela_1</w:t>
             </w:r>
             <w:r>
               <w:rPr>
@@ -1450,7 +1448,7 @@
                 <w:szCs w:val="24"/>
                 <w:rtl w:val="0"/>
               </w:rPr>
-              <w:t xml:space="preserve">Idyl Icaro, Wesley Andrade, Victor Lima</w:t>
+              <w:t xml:space="preserve">Idyl Icaro, Davi de Jesus Cruz,Wesley Andrade, Victor Lima</w:t>
             </w:r>
             <w:r>
               <w:rPr>
@@ -1549,7 +1547,6 @@
           </w:tcPr>
           <w:p>
             <w:pPr>
-              <w:pageBreakBefore w:val="0"/>
               <w:spacing w:after="140" w:before="240" w:line="301.09090909090907" w:lineRule="auto"/>
               <w:jc w:val="center"/>
               <w:rPr>
@@ -1565,7 +1562,7 @@
                 <w:szCs w:val="24"/>
                 <w:rtl w:val="0"/>
               </w:rPr>
-              <w:t xml:space="preserve">Idyl Icaro, Wesley Andrade, Victor Lima</w:t>
+              <w:t xml:space="preserve">Idyl Icaro, Davi de Jesus Cruz,Wesley Andrade, Victor Lima</w:t>
             </w:r>
           </w:p>
         </w:tc>

</xml_diff>